<commit_message>
[feat] Added spam filter to authenticatedAuditor fetures
</commit_message>
<xml_diff>
--- a/reports/Deliverable 3/Student #5/07 Requirements - Student #5.docx
+++ b/reports/Deliverable 3/Student #5/07 Requirements - Student #5.docx
@@ -2070,7 +2070,13 @@
         </w:sdtPr>
         <w:sdtContent>
           <w:r>
-            <w:t xml:space="preserve">    </w:t>
+            <w:t xml:space="preserve"> </w:t>
+          </w:r>
+          <w:r>
+            <w:t>X</w:t>
+          </w:r>
+          <w:r>
+            <w:t xml:space="preserve"> </w:t>
           </w:r>
         </w:sdtContent>
       </w:sdt>
@@ -2292,7 +2298,13 @@
         </w:sdtPr>
         <w:sdtContent>
           <w:r>
-            <w:t xml:space="preserve">    </w:t>
+            <w:t xml:space="preserve"> </w:t>
+          </w:r>
+          <w:r>
+            <w:t>X</w:t>
+          </w:r>
+          <w:r>
+            <w:t xml:space="preserve"> </w:t>
           </w:r>
         </w:sdtContent>
       </w:sdt>
@@ -2387,7 +2399,13 @@
         </w:sdtPr>
         <w:sdtContent>
           <w:r>
-            <w:t xml:space="preserve">    </w:t>
+            <w:t xml:space="preserve"> </w:t>
+          </w:r>
+          <w:r>
+            <w:t>X</w:t>
+          </w:r>
+          <w:r>
+            <w:t xml:space="preserve"> </w:t>
           </w:r>
         </w:sdtContent>
       </w:sdt>
@@ -3590,7 +3608,13 @@
         </w:sdtPr>
         <w:sdtContent>
           <w:r>
-            <w:t xml:space="preserve">    </w:t>
+            <w:t xml:space="preserve"> </w:t>
+          </w:r>
+          <w:r>
+            <w:t>X</w:t>
+          </w:r>
+          <w:r>
+            <w:t xml:space="preserve"> </w:t>
           </w:r>
         </w:sdtContent>
       </w:sdt>
@@ -3657,7 +3681,13 @@
         </w:sdtPr>
         <w:sdtContent>
           <w:r>
-            <w:t xml:space="preserve">    </w:t>
+            <w:t xml:space="preserve"> </w:t>
+          </w:r>
+          <w:r>
+            <w:t>X</w:t>
+          </w:r>
+          <w:r>
+            <w:t xml:space="preserve"> </w:t>
           </w:r>
         </w:sdtContent>
       </w:sdt>
@@ -3849,7 +3879,13 @@
         </w:sdtPr>
         <w:sdtContent>
           <w:r>
-            <w:t xml:space="preserve">    </w:t>
+            <w:t xml:space="preserve"> </w:t>
+          </w:r>
+          <w:r>
+            <w:t>X</w:t>
+          </w:r>
+          <w:r>
+            <w:t xml:space="preserve"> </w:t>
           </w:r>
         </w:sdtContent>
       </w:sdt>
@@ -6237,6 +6273,7 @@
   <w:rsids>
     <w:rsidRoot w:val="00E73661"/>
     <w:rsid w:val="000472F2"/>
+    <w:rsid w:val="0052633F"/>
     <w:rsid w:val="00547762"/>
     <w:rsid w:val="00B92E1B"/>
     <w:rsid w:val="00E73661"/>

</xml_diff>